<commit_message>
Fix proposal and add presentation
</commit_message>
<xml_diff>
--- a/proposta/Proposta.docx
+++ b/proposta/Proposta.docx
@@ -22,7 +22,7 @@
           <w:szCs w:val="28"/>
           <w:rtl w:val="0"/>
         </w:rPr>
-        <w:t xml:space="preserve">Análise de Dados de Acidentes de Trânsito em Recife</w:t>
+        <w:t xml:space="preserve">Análise de Dados de Acidentes de Trânsito em Porto Alegre</w:t>
       </w:r>
     </w:p>
     <w:p>
@@ -294,7 +294,7 @@
           <w:szCs w:val="24"/>
           <w:rtl w:val="0"/>
         </w:rPr>
-        <w:t xml:space="preserve"> que tem informações de acidentes de trânsito em Recife. Além dele, outras informações relacionadas ao trânsito em Recife serão coletadas de outros </w:t>
+        <w:t xml:space="preserve"> que tem informações de acidentes de trânsito em Porto Alegre. Além dele, outras informações relacionadas ao trânsito em Porto Alegre serão coletadas de outros </w:t>
       </w:r>
       <w:r>
         <w:rPr>
@@ -339,22 +339,21 @@
           <w:numId w:val="4"/>
         </w:numPr>
         <w:ind w:left="720" w:hanging="360"/>
-        <w:jc w:val="both"/>
-        <w:rPr>
-          <w:rFonts w:ascii="Times New Roman" w:cs="Times New Roman" w:eastAsia="Times New Roman" w:hAnsi="Times New Roman"/>
-          <w:sz w:val="24"/>
-          <w:szCs w:val="24"/>
-          <w:u w:val="none"/>
-        </w:rPr>
-      </w:pPr>
-      <w:r>
-        <w:rPr>
-          <w:rFonts w:ascii="Times New Roman" w:cs="Times New Roman" w:eastAsia="Times New Roman" w:hAnsi="Times New Roman"/>
-          <w:sz w:val="24"/>
-          <w:szCs w:val="24"/>
-          <w:rtl w:val="0"/>
-        </w:rPr>
-        <w:t xml:space="preserve">Acidentes de Trânsito com e sem vítimas em Recife de 2015 a 2018: </w:t>
+        <w:contextualSpacing w:val="0"/>
+        <w:rPr>
+          <w:rFonts w:ascii="Times New Roman" w:cs="Times New Roman" w:eastAsia="Times New Roman" w:hAnsi="Times New Roman"/>
+          <w:sz w:val="24"/>
+          <w:szCs w:val="24"/>
+        </w:rPr>
+      </w:pPr>
+      <w:r>
+        <w:rPr>
+          <w:rFonts w:ascii="Times New Roman" w:cs="Times New Roman" w:eastAsia="Times New Roman" w:hAnsi="Times New Roman"/>
+          <w:sz w:val="24"/>
+          <w:szCs w:val="24"/>
+          <w:rtl w:val="0"/>
+        </w:rPr>
+        <w:t xml:space="preserve">Acidentes de Trânsito em Porto Alegre de 2016: </w:t>
       </w:r>
       <w:hyperlink r:id="rId6">
         <w:r>
@@ -366,7 +365,7 @@
             <w:u w:val="single"/>
             <w:rtl w:val="0"/>
           </w:rPr>
-          <w:t xml:space="preserve">http://dados.recife.pe.gov.br/dataset/acidentes-de-transito-com-e-sem-vitimas</w:t>
+          <w:t xml:space="preserve">http://datapoa.com.br/dataset/acidentes-de-transito</w:t>
         </w:r>
       </w:hyperlink>
       <w:r>
@@ -382,22 +381,21 @@
           <w:numId w:val="4"/>
         </w:numPr>
         <w:ind w:left="720" w:hanging="360"/>
-        <w:jc w:val="both"/>
-        <w:rPr>
-          <w:rFonts w:ascii="Times New Roman" w:cs="Times New Roman" w:eastAsia="Times New Roman" w:hAnsi="Times New Roman"/>
-          <w:sz w:val="24"/>
-          <w:szCs w:val="24"/>
-          <w:u w:val="none"/>
-        </w:rPr>
-      </w:pPr>
-      <w:r>
-        <w:rPr>
-          <w:rFonts w:ascii="Times New Roman" w:cs="Times New Roman" w:eastAsia="Times New Roman" w:hAnsi="Times New Roman"/>
-          <w:sz w:val="24"/>
-          <w:szCs w:val="24"/>
-          <w:rtl w:val="0"/>
-        </w:rPr>
-        <w:t xml:space="preserve">Ciclovias, Ciclofaixas, Estações de Aluguel de Bikes e Rotas em Recife: </w:t>
+        <w:contextualSpacing w:val="0"/>
+        <w:rPr>
+          <w:rFonts w:ascii="Times New Roman" w:cs="Times New Roman" w:eastAsia="Times New Roman" w:hAnsi="Times New Roman"/>
+          <w:sz w:val="24"/>
+          <w:szCs w:val="24"/>
+        </w:rPr>
+      </w:pPr>
+      <w:r>
+        <w:rPr>
+          <w:rFonts w:ascii="Times New Roman" w:cs="Times New Roman" w:eastAsia="Times New Roman" w:hAnsi="Times New Roman"/>
+          <w:sz w:val="24"/>
+          <w:szCs w:val="24"/>
+          <w:rtl w:val="0"/>
+        </w:rPr>
+        <w:t xml:space="preserve">Endereços dos Semáforos em Porto Alegre:  </w:t>
       </w:r>
       <w:hyperlink r:id="rId7">
         <w:r>
@@ -409,7 +407,7 @@
             <w:u w:val="single"/>
             <w:rtl w:val="0"/>
           </w:rPr>
-          <w:t xml:space="preserve">http://dados.recife.pe.gov.br/dataset/ciclovias-ciclofaixas-estacoes-de-aluguel-de-bikes-e-rotas</w:t>
+          <w:t xml:space="preserve">http://datapoa.com.br/dataset/enderecos-dos-semaforos</w:t>
         </w:r>
       </w:hyperlink>
       <w:r>
@@ -425,21 +423,21 @@
           <w:numId w:val="4"/>
         </w:numPr>
         <w:ind w:left="720" w:hanging="360"/>
-        <w:jc w:val="both"/>
-        <w:rPr>
-          <w:rFonts w:ascii="Times New Roman" w:cs="Times New Roman" w:eastAsia="Times New Roman" w:hAnsi="Times New Roman"/>
-          <w:sz w:val="24"/>
-          <w:szCs w:val="24"/>
-        </w:rPr>
-      </w:pPr>
-      <w:r>
-        <w:rPr>
-          <w:rFonts w:ascii="Times New Roman" w:cs="Times New Roman" w:eastAsia="Times New Roman" w:hAnsi="Times New Roman"/>
-          <w:sz w:val="24"/>
-          <w:szCs w:val="24"/>
-          <w:rtl w:val="0"/>
-        </w:rPr>
-        <w:t xml:space="preserve">Semáforos em Recife: </w:t>
+        <w:contextualSpacing w:val="0"/>
+        <w:rPr>
+          <w:rFonts w:ascii="Times New Roman" w:cs="Times New Roman" w:eastAsia="Times New Roman" w:hAnsi="Times New Roman"/>
+          <w:sz w:val="24"/>
+          <w:szCs w:val="24"/>
+        </w:rPr>
+      </w:pPr>
+      <w:r>
+        <w:rPr>
+          <w:rFonts w:ascii="Times New Roman" w:cs="Times New Roman" w:eastAsia="Times New Roman" w:hAnsi="Times New Roman"/>
+          <w:sz w:val="24"/>
+          <w:szCs w:val="24"/>
+          <w:rtl w:val="0"/>
+        </w:rPr>
+        <w:t xml:space="preserve">Ciclovias Implantadas em Porto Alegre: </w:t>
       </w:r>
       <w:hyperlink r:id="rId8">
         <w:r>
@@ -451,7 +449,7 @@
             <w:u w:val="single"/>
             <w:rtl w:val="0"/>
           </w:rPr>
-          <w:t xml:space="preserve">http://dados.recife.pe.gov.br/dataset/localizacao-dos-semaforos</w:t>
+          <w:t xml:space="preserve">http://datapoa.com.br/dataset/ciclovias-implantadas</w:t>
         </w:r>
       </w:hyperlink>
       <w:r>
@@ -467,21 +465,21 @@
           <w:numId w:val="4"/>
         </w:numPr>
         <w:ind w:left="720" w:hanging="360"/>
-        <w:rPr>
-          <w:rFonts w:ascii="Times New Roman" w:cs="Times New Roman" w:eastAsia="Times New Roman" w:hAnsi="Times New Roman"/>
-          <w:sz w:val="24"/>
-          <w:szCs w:val="24"/>
-          <w:u w:val="none"/>
-        </w:rPr>
-      </w:pPr>
-      <w:r>
-        <w:rPr>
-          <w:rFonts w:ascii="Times New Roman" w:cs="Times New Roman" w:eastAsia="Times New Roman" w:hAnsi="Times New Roman"/>
-          <w:sz w:val="24"/>
-          <w:szCs w:val="24"/>
-          <w:rtl w:val="0"/>
-        </w:rPr>
-        <w:t xml:space="preserve">Equipamentos de Monitoramento e Fiscalização de Trânsito: </w:t>
+        <w:contextualSpacing w:val="0"/>
+        <w:rPr>
+          <w:rFonts w:ascii="Times New Roman" w:cs="Times New Roman" w:eastAsia="Times New Roman" w:hAnsi="Times New Roman"/>
+          <w:sz w:val="24"/>
+          <w:szCs w:val="24"/>
+        </w:rPr>
+      </w:pPr>
+      <w:r>
+        <w:rPr>
+          <w:rFonts w:ascii="Times New Roman" w:cs="Times New Roman" w:eastAsia="Times New Roman" w:hAnsi="Times New Roman"/>
+          <w:sz w:val="24"/>
+          <w:szCs w:val="24"/>
+          <w:rtl w:val="0"/>
+        </w:rPr>
+        <w:t xml:space="preserve">Endereços das Lombadas em Porto Alegre: </w:t>
       </w:r>
       <w:hyperlink r:id="rId9">
         <w:r>
@@ -493,7 +491,49 @@
             <w:u w:val="single"/>
             <w:rtl w:val="0"/>
           </w:rPr>
-          <w:t xml:space="preserve">http://dados.recife.pe.gov.br/dataset/equipamentos-de-monitoramento-e-fiscalizacao-de-transito</w:t>
+          <w:t xml:space="preserve">http://datapoa.com.br/dataset/enderecos-das-lombadas</w:t>
+        </w:r>
+      </w:hyperlink>
+      <w:r>
+        <w:rPr>
+          <w:rtl w:val="0"/>
+        </w:rPr>
+      </w:r>
+    </w:p>
+    <w:p>
+      <w:pPr>
+        <w:numPr>
+          <w:ilvl w:val="0"/>
+          <w:numId w:val="4"/>
+        </w:numPr>
+        <w:ind w:left="720" w:hanging="360"/>
+        <w:contextualSpacing w:val="0"/>
+        <w:rPr>
+          <w:rFonts w:ascii="Times New Roman" w:cs="Times New Roman" w:eastAsia="Times New Roman" w:hAnsi="Times New Roman"/>
+          <w:sz w:val="24"/>
+          <w:szCs w:val="24"/>
+        </w:rPr>
+      </w:pPr>
+      <w:r>
+        <w:rPr>
+          <w:rFonts w:ascii="Times New Roman" w:cs="Times New Roman" w:eastAsia="Times New Roman" w:hAnsi="Times New Roman"/>
+          <w:sz w:val="24"/>
+          <w:szCs w:val="24"/>
+          <w:rtl w:val="0"/>
+        </w:rPr>
+        <w:t xml:space="preserve">Endereços dos Pardais em Porto Alegre: </w:t>
+      </w:r>
+      <w:hyperlink r:id="rId10">
+        <w:r>
+          <w:rPr>
+            <w:rFonts w:ascii="Times New Roman" w:cs="Times New Roman" w:eastAsia="Times New Roman" w:hAnsi="Times New Roman"/>
+            <w:color w:val="1155cc"/>
+            <w:sz w:val="24"/>
+            <w:szCs w:val="24"/>
+            <w:u w:val="single"/>
+            <w:rtl w:val="0"/>
+          </w:rPr>
+          <w:t xml:space="preserve">http://datapoa.com.br/dataset/enderecos-dos-pardais</w:t>
         </w:r>
       </w:hyperlink>
       <w:r>
@@ -594,17 +634,16 @@
           <w:rFonts w:ascii="Times New Roman" w:cs="Times New Roman" w:eastAsia="Times New Roman" w:hAnsi="Times New Roman"/>
           <w:sz w:val="24"/>
           <w:szCs w:val="24"/>
-          <w:u w:val="none"/>
-        </w:rPr>
-      </w:pPr>
-      <w:r>
-        <w:rPr>
-          <w:rFonts w:ascii="Times New Roman" w:cs="Times New Roman" w:eastAsia="Times New Roman" w:hAnsi="Times New Roman"/>
-          <w:sz w:val="24"/>
-          <w:szCs w:val="24"/>
-          <w:rtl w:val="0"/>
-        </w:rPr>
-        <w:t xml:space="preserve">Locais com fiscalização possuem um menor índice de acidentes</w:t>
+        </w:rPr>
+      </w:pPr>
+      <w:r>
+        <w:rPr>
+          <w:rFonts w:ascii="Times New Roman" w:cs="Times New Roman" w:eastAsia="Times New Roman" w:hAnsi="Times New Roman"/>
+          <w:sz w:val="24"/>
+          <w:szCs w:val="24"/>
+          <w:rtl w:val="0"/>
+        </w:rPr>
+        <w:t xml:space="preserve">Número de acidentes reduzem no final de semana.</w:t>
       </w:r>
     </w:p>
     <w:p>
@@ -628,7 +667,7 @@
           <w:szCs w:val="24"/>
           <w:rtl w:val="0"/>
         </w:rPr>
-        <w:t xml:space="preserve">Locais com semáforos possuem um menor índice de acidentes</w:t>
+        <w:t xml:space="preserve">O centro da cidade é a região que ocorre mais acidentes.</w:t>
       </w:r>
     </w:p>
     <w:p>
@@ -643,17 +682,16 @@
           <w:rFonts w:ascii="Times New Roman" w:cs="Times New Roman" w:eastAsia="Times New Roman" w:hAnsi="Times New Roman"/>
           <w:sz w:val="24"/>
           <w:szCs w:val="24"/>
-          <w:u w:val="none"/>
-        </w:rPr>
-      </w:pPr>
-      <w:r>
-        <w:rPr>
-          <w:rFonts w:ascii="Times New Roman" w:cs="Times New Roman" w:eastAsia="Times New Roman" w:hAnsi="Times New Roman"/>
-          <w:sz w:val="24"/>
-          <w:szCs w:val="24"/>
-          <w:rtl w:val="0"/>
-        </w:rPr>
-        <w:t xml:space="preserve">Locais com ciclovias possuem um menor índice de acidentes envolvendo ciclistas</w:t>
+        </w:rPr>
+      </w:pPr>
+      <w:r>
+        <w:rPr>
+          <w:rFonts w:ascii="Times New Roman" w:cs="Times New Roman" w:eastAsia="Times New Roman" w:hAnsi="Times New Roman"/>
+          <w:sz w:val="24"/>
+          <w:szCs w:val="24"/>
+          <w:rtl w:val="0"/>
+        </w:rPr>
+        <w:t xml:space="preserve">Existe uma relação entre a natureza do acidente com a quantidade de vítimas.</w:t>
       </w:r>
     </w:p>
     <w:p>
@@ -668,17 +706,16 @@
           <w:rFonts w:ascii="Times New Roman" w:cs="Times New Roman" w:eastAsia="Times New Roman" w:hAnsi="Times New Roman"/>
           <w:sz w:val="24"/>
           <w:szCs w:val="24"/>
-          <w:u w:val="none"/>
-        </w:rPr>
-      </w:pPr>
-      <w:r>
-        <w:rPr>
-          <w:rFonts w:ascii="Times New Roman" w:cs="Times New Roman" w:eastAsia="Times New Roman" w:hAnsi="Times New Roman"/>
-          <w:sz w:val="24"/>
-          <w:szCs w:val="24"/>
-          <w:rtl w:val="0"/>
-        </w:rPr>
-        <w:t xml:space="preserve">Número de acidentes por ano diminui ou cresce?</w:t>
+        </w:rPr>
+      </w:pPr>
+      <w:r>
+        <w:rPr>
+          <w:rFonts w:ascii="Times New Roman" w:cs="Times New Roman" w:eastAsia="Times New Roman" w:hAnsi="Times New Roman"/>
+          <w:sz w:val="24"/>
+          <w:szCs w:val="24"/>
+          <w:rtl w:val="0"/>
+        </w:rPr>
+        <w:t xml:space="preserve">Locais com equipamentos de fiscalização possuem menor índice de acidentes.</w:t>
       </w:r>
     </w:p>
     <w:p>
@@ -693,17 +730,40 @@
           <w:rFonts w:ascii="Times New Roman" w:cs="Times New Roman" w:eastAsia="Times New Roman" w:hAnsi="Times New Roman"/>
           <w:sz w:val="24"/>
           <w:szCs w:val="24"/>
-          <w:u w:val="none"/>
-        </w:rPr>
-      </w:pPr>
-      <w:r>
-        <w:rPr>
-          <w:rFonts w:ascii="Times New Roman" w:cs="Times New Roman" w:eastAsia="Times New Roman" w:hAnsi="Times New Roman"/>
-          <w:sz w:val="24"/>
-          <w:szCs w:val="24"/>
-          <w:rtl w:val="0"/>
-        </w:rPr>
-        <w:t xml:space="preserve">Existe uma relação entre a natureza do acidente com a quantidade de vítimas ou local?</w:t>
+        </w:rPr>
+      </w:pPr>
+      <w:r>
+        <w:rPr>
+          <w:rFonts w:ascii="Times New Roman" w:cs="Times New Roman" w:eastAsia="Times New Roman" w:hAnsi="Times New Roman"/>
+          <w:sz w:val="24"/>
+          <w:szCs w:val="24"/>
+          <w:rtl w:val="0"/>
+        </w:rPr>
+        <w:t xml:space="preserve">Motos contribuem para o aumento de feridos.</w:t>
+      </w:r>
+    </w:p>
+    <w:p>
+      <w:pPr>
+        <w:numPr>
+          <w:ilvl w:val="0"/>
+          <w:numId w:val="1"/>
+        </w:numPr>
+        <w:ind w:left="720" w:hanging="360"/>
+        <w:jc w:val="both"/>
+        <w:rPr>
+          <w:rFonts w:ascii="Times New Roman" w:cs="Times New Roman" w:eastAsia="Times New Roman" w:hAnsi="Times New Roman"/>
+          <w:sz w:val="24"/>
+          <w:szCs w:val="24"/>
+        </w:rPr>
+      </w:pPr>
+      <w:r>
+        <w:rPr>
+          <w:rFonts w:ascii="Times New Roman" w:cs="Times New Roman" w:eastAsia="Times New Roman" w:hAnsi="Times New Roman"/>
+          <w:sz w:val="24"/>
+          <w:szCs w:val="24"/>
+          <w:rtl w:val="0"/>
+        </w:rPr>
+        <w:t xml:space="preserve">Ruas com mais equipamentos possuem menor quantidade de acidentes.</w:t>
       </w:r>
     </w:p>
     <w:p>
@@ -953,7 +1013,7 @@
           <w:szCs w:val="24"/>
           <w:rtl w:val="0"/>
         </w:rPr>
-        <w:t xml:space="preserve"> que a prefeitura de Recife disponibiliza. Como seria necessário ter informações de latitude e longitude dos acidentes, será utilizada alguma biblioteca que recebe o endereço descrito e retorna uma localização aproximada. </w:t>
+        <w:t xml:space="preserve"> que a prefeitura de Porto Alegre disponibiliza. Como seria necessário ter informações de latitude e longitude dos acidentes, será utilizada alguma biblioteca que recebe o endereço descrito e retorna uma localização aproximada. </w:t>
       </w:r>
     </w:p>
     <w:p>
@@ -1043,31 +1103,6 @@
           <w:rtl w:val="0"/>
         </w:rPr>
         <w:t xml:space="preserve">Quantidades de cada tipo de veículos envolvidos nos acidentes;</w:t>
-      </w:r>
-    </w:p>
-    <w:p>
-      <w:pPr>
-        <w:numPr>
-          <w:ilvl w:val="0"/>
-          <w:numId w:val="5"/>
-        </w:numPr>
-        <w:ind w:left="720" w:hanging="360"/>
-        <w:jc w:val="both"/>
-        <w:rPr>
-          <w:rFonts w:ascii="Times New Roman" w:cs="Times New Roman" w:eastAsia="Times New Roman" w:hAnsi="Times New Roman"/>
-          <w:sz w:val="24"/>
-          <w:szCs w:val="24"/>
-          <w:u w:val="none"/>
-        </w:rPr>
-      </w:pPr>
-      <w:r>
-        <w:rPr>
-          <w:rFonts w:ascii="Times New Roman" w:cs="Times New Roman" w:eastAsia="Times New Roman" w:hAnsi="Times New Roman"/>
-          <w:sz w:val="24"/>
-          <w:szCs w:val="24"/>
-          <w:rtl w:val="0"/>
-        </w:rPr>
-        <w:t xml:space="preserve">Evolução temporal das quantidades através dos meses e dos anos.</w:t>
       </w:r>
     </w:p>
     <w:p>

</xml_diff>